<commit_message>
Agregar script para eliminar archivo de bloqueo de LibreOffice
</commit_message>
<xml_diff>
--- a/ASO/practica 1.docx
+++ b/ASO/practica 1.docx
@@ -382,6 +382,18 @@
         <w:rPr>
           <w:b/>
         </w:rPr>
+        <w:t xml:space="preserve"> </w:t>
+      </w:r>
+      <w:r>
+        <w:rPr>
+          <w:b/>
+        </w:rPr>
+        <w:t xml:space="preserve">OU </w:t>
+      </w:r>
+      <w:r>
+        <w:rPr>
+          <w:b/>
+        </w:rPr>
         <w:t>ALUMNOS AULAS</w:t>
       </w:r>
       <w:r>
@@ -402,6 +414,10 @@
         <w:tab/>
       </w:r>
       <w:r>
+        <w:rPr/>
+        <w:t xml:space="preserve">OU </w:t>
+      </w:r>
+      <w:r>
         <w:rPr>
           <w:b/>
         </w:rPr>
@@ -418,6 +434,13 @@
         <w:rPr/>
         <w:tab/>
         <w:tab/>
+      </w:r>
+      <w:r>
+        <w:rPr/>
+        <w:t xml:space="preserve">OU </w:t>
+      </w:r>
+      <w:r>
+        <w:rPr/>
         <w:t>ASIR</w:t>
       </w:r>
     </w:p>
@@ -443,6 +466,13 @@
         <w:rPr/>
         <w:tab/>
         <w:tab/>
+      </w:r>
+      <w:r>
+        <w:rPr/>
+        <w:t xml:space="preserve">OU </w:t>
+      </w:r>
+      <w:r>
+        <w:rPr/>
         <w:t>DAM</w:t>
       </w:r>
     </w:p>
@@ -472,6 +502,10 @@
         <w:tab/>
       </w:r>
       <w:r>
+        <w:rPr/>
+        <w:t xml:space="preserve">OU </w:t>
+      </w:r>
+      <w:r>
         <w:rPr>
           <w:b/>
         </w:rPr>
@@ -487,6 +521,13 @@
         <w:rPr/>
         <w:tab/>
         <w:tab/>
+      </w:r>
+      <w:r>
+        <w:rPr/>
+        <w:t xml:space="preserve">OU </w:t>
+      </w:r>
+      <w:r>
+        <w:rPr/>
         <w:t xml:space="preserve">ASIR </w:t>
       </w:r>
     </w:p>
@@ -512,6 +553,13 @@
         <w:rPr/>
         <w:tab/>
         <w:tab/>
+      </w:r>
+      <w:r>
+        <w:rPr/>
+        <w:t xml:space="preserve">OU </w:t>
+      </w:r>
+      <w:r>
+        <w:rPr/>
         <w:t>DAM</w:t>
       </w:r>
     </w:p>

</xml_diff>